<commit_message>
readme com valores que fazem sentido
</commit_message>
<xml_diff>
--- a/readme.docx
+++ b/readme.docx
@@ -288,7 +288,11 @@
       </w:r>
       <w:r>
         <w:rPr/>
-        <w:t>programa 1, index 0 - arrival time: 0, processing time: 3, deadline: 5</w:t>
+        <w:t xml:space="preserve">programa 1, index 0 - arrival time: 0, processing time: 3, deadline: </w:t>
+      </w:r>
+      <w:r>
+        <w:rPr/>
+        <w:t>9</w:t>
       </w:r>
     </w:p>
     <w:p>
@@ -304,7 +308,15 @@
       </w:r>
       <w:r>
         <w:rPr/>
-        <w:t>programa 2, index 1 - arrival time: 0, processing time: 4, deadline: 5</w:t>
+        <w:t xml:space="preserve">programa 2, index 1 - arrival time: 0, processing time: 4, deadline: </w:t>
+      </w:r>
+      <w:r>
+        <w:rPr/>
+        <w:t>2</w:t>
+      </w:r>
+      <w:r>
+        <w:rPr/>
+        <w:t>5</w:t>
       </w:r>
     </w:p>
     <w:p>
@@ -368,7 +380,15 @@
       </w:r>
       <w:r>
         <w:rPr/>
-        <w:t>programa 6, index 5 - arrival time: 10, processing time: 10, deadline: 7</w:t>
+        <w:t xml:space="preserve">programa 6, index 5 - arrival time: 10, processing time: </w:t>
+      </w:r>
+      <w:r>
+        <w:rPr/>
+        <w:t>4</w:t>
+      </w:r>
+      <w:r>
+        <w:rPr/>
+        <w:t>, deadline: 7</w:t>
       </w:r>
     </w:p>
     <w:p>
@@ -384,7 +404,15 @@
       </w:r>
       <w:r>
         <w:rPr/>
-        <w:t>programa 7, index 6 - arrival time: 0, processing time: 30. deadline: 9</w:t>
+        <w:t xml:space="preserve">programa 7, index 6 - arrival time: 0, processing time: </w:t>
+      </w:r>
+      <w:r>
+        <w:rPr/>
+        <w:t>4</w:t>
+      </w:r>
+      <w:r>
+        <w:rPr/>
+        <w:t>. deadline: 9</w:t>
       </w:r>
     </w:p>
     <w:p>

</xml_diff>